<commit_message>
Projektplanung Layout für alle Tage erstellt
Projektplanung layout für tag 4, 5 und 6 kreirt
</commit_message>
<xml_diff>
--- a/Dokumentation/Projektplanung Tic Tac Toe.docx
+++ b/Dokumentation/Projektplanung Tic Tac Toe.docx
@@ -19,7 +19,27 @@
           <w:sz w:val="40"/>
           <w:szCs w:val="40"/>
         </w:rPr>
-        <w:t>ILA3_0110: Tic Tac Toe</w:t>
+        <w:t xml:space="preserve">ILA3_0110: Tic </w:t>
+      </w:r>
+      <w:proofErr w:type="spellStart"/>
+      <w:r>
+        <w:rPr>
+          <w:b/>
+          <w:bCs/>
+          <w:sz w:val="40"/>
+          <w:szCs w:val="40"/>
+        </w:rPr>
+        <w:t>Tac</w:t>
+      </w:r>
+      <w:proofErr w:type="spellEnd"/>
+      <w:r>
+        <w:rPr>
+          <w:b/>
+          <w:bCs/>
+          <w:sz w:val="40"/>
+          <w:szCs w:val="40"/>
+        </w:rPr>
+        <w:t xml:space="preserve"> Toe</w:t>
       </w:r>
     </w:p>
     <w:p>
@@ -317,7 +337,15 @@
           </w:tcPr>
           <w:p>
             <w:r>
-              <w:t>GitHub repository erstellen/ F# recherchieren</w:t>
+              <w:t xml:space="preserve">GitHub </w:t>
+            </w:r>
+            <w:proofErr w:type="spellStart"/>
+            <w:r>
+              <w:t>repository</w:t>
+            </w:r>
+            <w:proofErr w:type="spellEnd"/>
+            <w:r>
+              <w:t xml:space="preserve"> erstellen/ F# recherchieren</w:t>
             </w:r>
           </w:p>
         </w:tc>
@@ -645,6 +673,925 @@
           <w:szCs w:val="28"/>
         </w:rPr>
         <w:t>Projektplanung Tag 3</w:t>
+      </w:r>
+    </w:p>
+    <w:tbl>
+      <w:tblPr>
+        <w:tblStyle w:val="Tabellenraster"/>
+        <w:tblW w:w="0" w:type="auto"/>
+        <w:tblLook w:val="04A0" w:firstRow="1" w:lastRow="0" w:firstColumn="1" w:lastColumn="0" w:noHBand="0" w:noVBand="1"/>
+      </w:tblPr>
+      <w:tblGrid>
+        <w:gridCol w:w="3020"/>
+        <w:gridCol w:w="3021"/>
+        <w:gridCol w:w="3021"/>
+      </w:tblGrid>
+      <w:tr>
+        <w:tc>
+          <w:tcPr>
+            <w:tcW w:w="3020" w:type="dxa"/>
+            <w:shd w:val="clear" w:color="auto" w:fill="D0CECE" w:themeFill="background2" w:themeFillShade="E6"/>
+          </w:tcPr>
+          <w:p>
+            <w:pPr>
+              <w:rPr>
+                <w:b/>
+                <w:bCs/>
+                <w:sz w:val="28"/>
+                <w:szCs w:val="28"/>
+              </w:rPr>
+            </w:pPr>
+            <w:r>
+              <w:rPr>
+                <w:b/>
+                <w:bCs/>
+                <w:sz w:val="28"/>
+                <w:szCs w:val="28"/>
+              </w:rPr>
+              <w:t>Datum</w:t>
+            </w:r>
+          </w:p>
+        </w:tc>
+        <w:tc>
+          <w:tcPr>
+            <w:tcW w:w="3021" w:type="dxa"/>
+            <w:shd w:val="clear" w:color="auto" w:fill="D0CECE" w:themeFill="background2" w:themeFillShade="E6"/>
+          </w:tcPr>
+          <w:p>
+            <w:pPr>
+              <w:rPr>
+                <w:b/>
+                <w:bCs/>
+                <w:sz w:val="28"/>
+                <w:szCs w:val="28"/>
+              </w:rPr>
+            </w:pPr>
+            <w:r>
+              <w:rPr>
+                <w:b/>
+                <w:bCs/>
+                <w:sz w:val="28"/>
+                <w:szCs w:val="28"/>
+              </w:rPr>
+              <w:t>Niklaus</w:t>
+            </w:r>
+          </w:p>
+        </w:tc>
+        <w:tc>
+          <w:tcPr>
+            <w:tcW w:w="3021" w:type="dxa"/>
+            <w:shd w:val="clear" w:color="auto" w:fill="D0CECE" w:themeFill="background2" w:themeFillShade="E6"/>
+          </w:tcPr>
+          <w:p>
+            <w:pPr>
+              <w:rPr>
+                <w:b/>
+                <w:bCs/>
+                <w:sz w:val="28"/>
+                <w:szCs w:val="28"/>
+              </w:rPr>
+            </w:pPr>
+            <w:r>
+              <w:rPr>
+                <w:b/>
+                <w:bCs/>
+                <w:sz w:val="28"/>
+                <w:szCs w:val="28"/>
+              </w:rPr>
+              <w:t>Zumstein</w:t>
+            </w:r>
+          </w:p>
+        </w:tc>
+      </w:tr>
+      <w:tr>
+        <w:tc>
+          <w:tcPr>
+            <w:tcW w:w="3020" w:type="dxa"/>
+            <w:shd w:val="clear" w:color="auto" w:fill="F2F2F2" w:themeFill="background1" w:themeFillShade="F2"/>
+          </w:tcPr>
+          <w:p>
+            <w:r>
+              <w:t>Lektion 1</w:t>
+            </w:r>
+          </w:p>
+        </w:tc>
+        <w:tc>
+          <w:tcPr>
+            <w:tcW w:w="3021" w:type="dxa"/>
+            <w:shd w:val="clear" w:color="auto" w:fill="F2F2F2" w:themeFill="background1" w:themeFillShade="F2"/>
+          </w:tcPr>
+          <w:p>
+            <w:r>
+              <w:t>Programmieren</w:t>
+            </w:r>
+          </w:p>
+        </w:tc>
+        <w:tc>
+          <w:tcPr>
+            <w:tcW w:w="3021" w:type="dxa"/>
+            <w:shd w:val="clear" w:color="auto" w:fill="F2F2F2" w:themeFill="background1" w:themeFillShade="F2"/>
+          </w:tcPr>
+          <w:p>
+            <w:r>
+              <w:t>Programmieren</w:t>
+            </w:r>
+          </w:p>
+        </w:tc>
+      </w:tr>
+      <w:tr>
+        <w:tc>
+          <w:tcPr>
+            <w:tcW w:w="3020" w:type="dxa"/>
+            <w:shd w:val="clear" w:color="auto" w:fill="F2F2F2" w:themeFill="background1" w:themeFillShade="F2"/>
+          </w:tcPr>
+          <w:p>
+            <w:r>
+              <w:t>Lektion 2</w:t>
+            </w:r>
+          </w:p>
+        </w:tc>
+        <w:tc>
+          <w:tcPr>
+            <w:tcW w:w="3021" w:type="dxa"/>
+            <w:shd w:val="clear" w:color="auto" w:fill="F2F2F2" w:themeFill="background1" w:themeFillShade="F2"/>
+          </w:tcPr>
+          <w:p>
+            <w:r>
+              <w:t>Programmieren</w:t>
+            </w:r>
+          </w:p>
+        </w:tc>
+        <w:tc>
+          <w:tcPr>
+            <w:tcW w:w="3021" w:type="dxa"/>
+            <w:shd w:val="clear" w:color="auto" w:fill="F2F2F2" w:themeFill="background1" w:themeFillShade="F2"/>
+          </w:tcPr>
+          <w:p>
+            <w:r>
+              <w:t>Programmieren</w:t>
+            </w:r>
+          </w:p>
+        </w:tc>
+      </w:tr>
+      <w:tr>
+        <w:tc>
+          <w:tcPr>
+            <w:tcW w:w="3020" w:type="dxa"/>
+            <w:shd w:val="clear" w:color="auto" w:fill="F2F2F2" w:themeFill="background1" w:themeFillShade="F2"/>
+          </w:tcPr>
+          <w:p>
+            <w:r>
+              <w:t>Lektion 3</w:t>
+            </w:r>
+          </w:p>
+        </w:tc>
+        <w:tc>
+          <w:tcPr>
+            <w:tcW w:w="3021" w:type="dxa"/>
+            <w:shd w:val="clear" w:color="auto" w:fill="F2F2F2" w:themeFill="background1" w:themeFillShade="F2"/>
+          </w:tcPr>
+          <w:p>
+            <w:r>
+              <w:t>Programmieren</w:t>
+            </w:r>
+          </w:p>
+        </w:tc>
+        <w:tc>
+          <w:tcPr>
+            <w:tcW w:w="3021" w:type="dxa"/>
+            <w:shd w:val="clear" w:color="auto" w:fill="F2F2F2" w:themeFill="background1" w:themeFillShade="F2"/>
+          </w:tcPr>
+          <w:p>
+            <w:r>
+              <w:t>Programmieren</w:t>
+            </w:r>
+          </w:p>
+        </w:tc>
+      </w:tr>
+      <w:tr>
+        <w:tc>
+          <w:tcPr>
+            <w:tcW w:w="3020" w:type="dxa"/>
+            <w:shd w:val="clear" w:color="auto" w:fill="F2F2F2" w:themeFill="background1" w:themeFillShade="F2"/>
+          </w:tcPr>
+          <w:p>
+            <w:r>
+              <w:t>Lektion 4</w:t>
+            </w:r>
+          </w:p>
+        </w:tc>
+        <w:tc>
+          <w:tcPr>
+            <w:tcW w:w="3021" w:type="dxa"/>
+            <w:shd w:val="clear" w:color="auto" w:fill="F2F2F2" w:themeFill="background1" w:themeFillShade="F2"/>
+          </w:tcPr>
+          <w:p>
+            <w:r>
+              <w:t>Programmieren</w:t>
+            </w:r>
+          </w:p>
+        </w:tc>
+        <w:tc>
+          <w:tcPr>
+            <w:tcW w:w="3021" w:type="dxa"/>
+            <w:shd w:val="clear" w:color="auto" w:fill="F2F2F2" w:themeFill="background1" w:themeFillShade="F2"/>
+          </w:tcPr>
+          <w:p>
+            <w:r>
+              <w:t>Programmieren</w:t>
+            </w:r>
+          </w:p>
+        </w:tc>
+      </w:tr>
+      <w:tr>
+        <w:tc>
+          <w:tcPr>
+            <w:tcW w:w="3020" w:type="dxa"/>
+            <w:shd w:val="clear" w:color="auto" w:fill="F2F2F2" w:themeFill="background1" w:themeFillShade="F2"/>
+          </w:tcPr>
+          <w:p>
+            <w:r>
+              <w:t>Lektion 5</w:t>
+            </w:r>
+          </w:p>
+        </w:tc>
+        <w:tc>
+          <w:tcPr>
+            <w:tcW w:w="3021" w:type="dxa"/>
+            <w:shd w:val="clear" w:color="auto" w:fill="F2F2F2" w:themeFill="background1" w:themeFillShade="F2"/>
+          </w:tcPr>
+          <w:p>
+            <w:r>
+              <w:t>Dokumentation</w:t>
+            </w:r>
+          </w:p>
+        </w:tc>
+        <w:tc>
+          <w:tcPr>
+            <w:tcW w:w="3021" w:type="dxa"/>
+            <w:shd w:val="clear" w:color="auto" w:fill="F2F2F2" w:themeFill="background1" w:themeFillShade="F2"/>
+          </w:tcPr>
+          <w:p>
+            <w:r>
+              <w:t>Programmieren</w:t>
+            </w:r>
+          </w:p>
+        </w:tc>
+      </w:tr>
+    </w:tbl>
+    <w:p>
+      <w:pPr>
+        <w:rPr>
+          <w:b/>
+          <w:bCs/>
+          <w:sz w:val="28"/>
+          <w:szCs w:val="28"/>
+        </w:rPr>
+      </w:pPr>
+    </w:p>
+    <w:p>
+      <w:pPr>
+        <w:rPr>
+          <w:b/>
+          <w:bCs/>
+          <w:sz w:val="28"/>
+          <w:szCs w:val="28"/>
+        </w:rPr>
+      </w:pPr>
+      <w:r>
+        <w:rPr>
+          <w:b/>
+          <w:bCs/>
+          <w:sz w:val="28"/>
+          <w:szCs w:val="28"/>
+        </w:rPr>
+        <w:t>Projektplanung Tag 4</w:t>
+      </w:r>
+    </w:p>
+    <w:tbl>
+      <w:tblPr>
+        <w:tblStyle w:val="Tabellenraster"/>
+        <w:tblW w:w="0" w:type="auto"/>
+        <w:tblLook w:val="04A0" w:firstRow="1" w:lastRow="0" w:firstColumn="1" w:lastColumn="0" w:noHBand="0" w:noVBand="1"/>
+      </w:tblPr>
+      <w:tblGrid>
+        <w:gridCol w:w="3020"/>
+        <w:gridCol w:w="3021"/>
+        <w:gridCol w:w="3021"/>
+      </w:tblGrid>
+      <w:tr>
+        <w:tc>
+          <w:tcPr>
+            <w:tcW w:w="3020" w:type="dxa"/>
+            <w:shd w:val="clear" w:color="auto" w:fill="D0CECE" w:themeFill="background2" w:themeFillShade="E6"/>
+          </w:tcPr>
+          <w:p>
+            <w:pPr>
+              <w:rPr>
+                <w:b/>
+                <w:bCs/>
+                <w:sz w:val="28"/>
+                <w:szCs w:val="28"/>
+              </w:rPr>
+            </w:pPr>
+            <w:r>
+              <w:rPr>
+                <w:b/>
+                <w:bCs/>
+                <w:sz w:val="28"/>
+                <w:szCs w:val="28"/>
+              </w:rPr>
+              <w:t>Datum</w:t>
+            </w:r>
+          </w:p>
+        </w:tc>
+        <w:tc>
+          <w:tcPr>
+            <w:tcW w:w="3021" w:type="dxa"/>
+            <w:shd w:val="clear" w:color="auto" w:fill="D0CECE" w:themeFill="background2" w:themeFillShade="E6"/>
+          </w:tcPr>
+          <w:p>
+            <w:pPr>
+              <w:rPr>
+                <w:b/>
+                <w:bCs/>
+                <w:sz w:val="28"/>
+                <w:szCs w:val="28"/>
+              </w:rPr>
+            </w:pPr>
+            <w:r>
+              <w:rPr>
+                <w:b/>
+                <w:bCs/>
+                <w:sz w:val="28"/>
+                <w:szCs w:val="28"/>
+              </w:rPr>
+              <w:t>Niklaus</w:t>
+            </w:r>
+          </w:p>
+        </w:tc>
+        <w:tc>
+          <w:tcPr>
+            <w:tcW w:w="3021" w:type="dxa"/>
+            <w:shd w:val="clear" w:color="auto" w:fill="D0CECE" w:themeFill="background2" w:themeFillShade="E6"/>
+          </w:tcPr>
+          <w:p>
+            <w:pPr>
+              <w:rPr>
+                <w:b/>
+                <w:bCs/>
+                <w:sz w:val="28"/>
+                <w:szCs w:val="28"/>
+              </w:rPr>
+            </w:pPr>
+            <w:r>
+              <w:rPr>
+                <w:b/>
+                <w:bCs/>
+                <w:sz w:val="28"/>
+                <w:szCs w:val="28"/>
+              </w:rPr>
+              <w:t>Zumstein</w:t>
+            </w:r>
+          </w:p>
+        </w:tc>
+      </w:tr>
+      <w:tr>
+        <w:tc>
+          <w:tcPr>
+            <w:tcW w:w="3020" w:type="dxa"/>
+            <w:shd w:val="clear" w:color="auto" w:fill="F2F2F2" w:themeFill="background1" w:themeFillShade="F2"/>
+          </w:tcPr>
+          <w:p>
+            <w:r>
+              <w:t>Lektion 1</w:t>
+            </w:r>
+          </w:p>
+        </w:tc>
+        <w:tc>
+          <w:tcPr>
+            <w:tcW w:w="3021" w:type="dxa"/>
+            <w:shd w:val="clear" w:color="auto" w:fill="F2F2F2" w:themeFill="background1" w:themeFillShade="F2"/>
+          </w:tcPr>
+          <w:p>
+            <w:r>
+              <w:t>Programmieren</w:t>
+            </w:r>
+          </w:p>
+        </w:tc>
+        <w:tc>
+          <w:tcPr>
+            <w:tcW w:w="3021" w:type="dxa"/>
+            <w:shd w:val="clear" w:color="auto" w:fill="F2F2F2" w:themeFill="background1" w:themeFillShade="F2"/>
+          </w:tcPr>
+          <w:p>
+            <w:r>
+              <w:t>Programmieren</w:t>
+            </w:r>
+          </w:p>
+        </w:tc>
+      </w:tr>
+      <w:tr>
+        <w:tc>
+          <w:tcPr>
+            <w:tcW w:w="3020" w:type="dxa"/>
+            <w:shd w:val="clear" w:color="auto" w:fill="F2F2F2" w:themeFill="background1" w:themeFillShade="F2"/>
+          </w:tcPr>
+          <w:p>
+            <w:r>
+              <w:t>Lektion 2</w:t>
+            </w:r>
+          </w:p>
+        </w:tc>
+        <w:tc>
+          <w:tcPr>
+            <w:tcW w:w="3021" w:type="dxa"/>
+            <w:shd w:val="clear" w:color="auto" w:fill="F2F2F2" w:themeFill="background1" w:themeFillShade="F2"/>
+          </w:tcPr>
+          <w:p>
+            <w:r>
+              <w:t>Programmieren</w:t>
+            </w:r>
+          </w:p>
+        </w:tc>
+        <w:tc>
+          <w:tcPr>
+            <w:tcW w:w="3021" w:type="dxa"/>
+            <w:shd w:val="clear" w:color="auto" w:fill="F2F2F2" w:themeFill="background1" w:themeFillShade="F2"/>
+          </w:tcPr>
+          <w:p>
+            <w:r>
+              <w:t>Programmieren</w:t>
+            </w:r>
+          </w:p>
+        </w:tc>
+      </w:tr>
+      <w:tr>
+        <w:tc>
+          <w:tcPr>
+            <w:tcW w:w="3020" w:type="dxa"/>
+            <w:shd w:val="clear" w:color="auto" w:fill="F2F2F2" w:themeFill="background1" w:themeFillShade="F2"/>
+          </w:tcPr>
+          <w:p>
+            <w:r>
+              <w:t>Lektion 3</w:t>
+            </w:r>
+          </w:p>
+        </w:tc>
+        <w:tc>
+          <w:tcPr>
+            <w:tcW w:w="3021" w:type="dxa"/>
+            <w:shd w:val="clear" w:color="auto" w:fill="F2F2F2" w:themeFill="background1" w:themeFillShade="F2"/>
+          </w:tcPr>
+          <w:p>
+            <w:r>
+              <w:t>Programmieren</w:t>
+            </w:r>
+          </w:p>
+        </w:tc>
+        <w:tc>
+          <w:tcPr>
+            <w:tcW w:w="3021" w:type="dxa"/>
+            <w:shd w:val="clear" w:color="auto" w:fill="F2F2F2" w:themeFill="background1" w:themeFillShade="F2"/>
+          </w:tcPr>
+          <w:p>
+            <w:r>
+              <w:t>Programmieren</w:t>
+            </w:r>
+          </w:p>
+        </w:tc>
+      </w:tr>
+      <w:tr>
+        <w:tc>
+          <w:tcPr>
+            <w:tcW w:w="3020" w:type="dxa"/>
+            <w:shd w:val="clear" w:color="auto" w:fill="F2F2F2" w:themeFill="background1" w:themeFillShade="F2"/>
+          </w:tcPr>
+          <w:p>
+            <w:r>
+              <w:t>Lektion 4</w:t>
+            </w:r>
+          </w:p>
+        </w:tc>
+        <w:tc>
+          <w:tcPr>
+            <w:tcW w:w="3021" w:type="dxa"/>
+            <w:shd w:val="clear" w:color="auto" w:fill="F2F2F2" w:themeFill="background1" w:themeFillShade="F2"/>
+          </w:tcPr>
+          <w:p>
+            <w:r>
+              <w:t>Programmieren</w:t>
+            </w:r>
+          </w:p>
+        </w:tc>
+        <w:tc>
+          <w:tcPr>
+            <w:tcW w:w="3021" w:type="dxa"/>
+            <w:shd w:val="clear" w:color="auto" w:fill="F2F2F2" w:themeFill="background1" w:themeFillShade="F2"/>
+          </w:tcPr>
+          <w:p>
+            <w:r>
+              <w:t>Programmieren</w:t>
+            </w:r>
+          </w:p>
+        </w:tc>
+      </w:tr>
+      <w:tr>
+        <w:tc>
+          <w:tcPr>
+            <w:tcW w:w="3020" w:type="dxa"/>
+            <w:shd w:val="clear" w:color="auto" w:fill="F2F2F2" w:themeFill="background1" w:themeFillShade="F2"/>
+          </w:tcPr>
+          <w:p>
+            <w:r>
+              <w:t>Lektion 5</w:t>
+            </w:r>
+          </w:p>
+        </w:tc>
+        <w:tc>
+          <w:tcPr>
+            <w:tcW w:w="3021" w:type="dxa"/>
+            <w:shd w:val="clear" w:color="auto" w:fill="F2F2F2" w:themeFill="background1" w:themeFillShade="F2"/>
+          </w:tcPr>
+          <w:p>
+            <w:r>
+              <w:t>Dokumentation</w:t>
+            </w:r>
+          </w:p>
+        </w:tc>
+        <w:tc>
+          <w:tcPr>
+            <w:tcW w:w="3021" w:type="dxa"/>
+            <w:shd w:val="clear" w:color="auto" w:fill="F2F2F2" w:themeFill="background1" w:themeFillShade="F2"/>
+          </w:tcPr>
+          <w:p>
+            <w:r>
+              <w:t>Programmieren</w:t>
+            </w:r>
+          </w:p>
+        </w:tc>
+      </w:tr>
+    </w:tbl>
+    <w:p>
+      <w:pPr>
+        <w:rPr>
+          <w:b/>
+          <w:bCs/>
+          <w:sz w:val="28"/>
+          <w:szCs w:val="28"/>
+        </w:rPr>
+      </w:pPr>
+      <w:r>
+        <w:rPr>
+          <w:b/>
+          <w:bCs/>
+          <w:sz w:val="28"/>
+          <w:szCs w:val="28"/>
+        </w:rPr>
+        <w:t xml:space="preserve"> </w:t>
+      </w:r>
+    </w:p>
+    <w:p>
+      <w:pPr>
+        <w:rPr>
+          <w:b/>
+          <w:bCs/>
+          <w:sz w:val="28"/>
+          <w:szCs w:val="28"/>
+        </w:rPr>
+      </w:pPr>
+    </w:p>
+    <w:p>
+      <w:pPr>
+        <w:rPr>
+          <w:b/>
+          <w:bCs/>
+          <w:sz w:val="28"/>
+          <w:szCs w:val="28"/>
+        </w:rPr>
+      </w:pPr>
+    </w:p>
+    <w:p>
+      <w:pPr>
+        <w:rPr>
+          <w:b/>
+          <w:bCs/>
+          <w:sz w:val="28"/>
+          <w:szCs w:val="28"/>
+        </w:rPr>
+      </w:pPr>
+    </w:p>
+    <w:p>
+      <w:pPr>
+        <w:rPr>
+          <w:b/>
+          <w:bCs/>
+          <w:sz w:val="28"/>
+          <w:szCs w:val="28"/>
+        </w:rPr>
+      </w:pPr>
+      <w:r>
+        <w:rPr>
+          <w:b/>
+          <w:bCs/>
+          <w:sz w:val="28"/>
+          <w:szCs w:val="28"/>
+        </w:rPr>
+        <w:lastRenderedPageBreak/>
+        <w:t>Projektplanung Tag 5</w:t>
+      </w:r>
+    </w:p>
+    <w:tbl>
+      <w:tblPr>
+        <w:tblStyle w:val="Tabellenraster"/>
+        <w:tblW w:w="0" w:type="auto"/>
+        <w:tblLook w:val="04A0" w:firstRow="1" w:lastRow="0" w:firstColumn="1" w:lastColumn="0" w:noHBand="0" w:noVBand="1"/>
+      </w:tblPr>
+      <w:tblGrid>
+        <w:gridCol w:w="3020"/>
+        <w:gridCol w:w="3021"/>
+        <w:gridCol w:w="3021"/>
+      </w:tblGrid>
+      <w:tr>
+        <w:tc>
+          <w:tcPr>
+            <w:tcW w:w="3020" w:type="dxa"/>
+            <w:shd w:val="clear" w:color="auto" w:fill="D0CECE" w:themeFill="background2" w:themeFillShade="E6"/>
+          </w:tcPr>
+          <w:p>
+            <w:pPr>
+              <w:rPr>
+                <w:b/>
+                <w:bCs/>
+                <w:sz w:val="28"/>
+                <w:szCs w:val="28"/>
+              </w:rPr>
+            </w:pPr>
+            <w:r>
+              <w:rPr>
+                <w:b/>
+                <w:bCs/>
+                <w:sz w:val="28"/>
+                <w:szCs w:val="28"/>
+              </w:rPr>
+              <w:t>Datum</w:t>
+            </w:r>
+          </w:p>
+        </w:tc>
+        <w:tc>
+          <w:tcPr>
+            <w:tcW w:w="3021" w:type="dxa"/>
+            <w:shd w:val="clear" w:color="auto" w:fill="D0CECE" w:themeFill="background2" w:themeFillShade="E6"/>
+          </w:tcPr>
+          <w:p>
+            <w:pPr>
+              <w:rPr>
+                <w:b/>
+                <w:bCs/>
+                <w:sz w:val="28"/>
+                <w:szCs w:val="28"/>
+              </w:rPr>
+            </w:pPr>
+            <w:r>
+              <w:rPr>
+                <w:b/>
+                <w:bCs/>
+                <w:sz w:val="28"/>
+                <w:szCs w:val="28"/>
+              </w:rPr>
+              <w:t>Niklaus</w:t>
+            </w:r>
+          </w:p>
+        </w:tc>
+        <w:tc>
+          <w:tcPr>
+            <w:tcW w:w="3021" w:type="dxa"/>
+            <w:shd w:val="clear" w:color="auto" w:fill="D0CECE" w:themeFill="background2" w:themeFillShade="E6"/>
+          </w:tcPr>
+          <w:p>
+            <w:pPr>
+              <w:rPr>
+                <w:b/>
+                <w:bCs/>
+                <w:sz w:val="28"/>
+                <w:szCs w:val="28"/>
+              </w:rPr>
+            </w:pPr>
+            <w:r>
+              <w:rPr>
+                <w:b/>
+                <w:bCs/>
+                <w:sz w:val="28"/>
+                <w:szCs w:val="28"/>
+              </w:rPr>
+              <w:t>Zumstein</w:t>
+            </w:r>
+          </w:p>
+        </w:tc>
+      </w:tr>
+      <w:tr>
+        <w:tc>
+          <w:tcPr>
+            <w:tcW w:w="3020" w:type="dxa"/>
+            <w:shd w:val="clear" w:color="auto" w:fill="F2F2F2" w:themeFill="background1" w:themeFillShade="F2"/>
+          </w:tcPr>
+          <w:p>
+            <w:r>
+              <w:t>Lektion 1</w:t>
+            </w:r>
+          </w:p>
+        </w:tc>
+        <w:tc>
+          <w:tcPr>
+            <w:tcW w:w="3021" w:type="dxa"/>
+            <w:shd w:val="clear" w:color="auto" w:fill="F2F2F2" w:themeFill="background1" w:themeFillShade="F2"/>
+          </w:tcPr>
+          <w:p>
+            <w:r>
+              <w:t>Programmieren</w:t>
+            </w:r>
+          </w:p>
+        </w:tc>
+        <w:tc>
+          <w:tcPr>
+            <w:tcW w:w="3021" w:type="dxa"/>
+            <w:shd w:val="clear" w:color="auto" w:fill="F2F2F2" w:themeFill="background1" w:themeFillShade="F2"/>
+          </w:tcPr>
+          <w:p>
+            <w:r>
+              <w:t>Programmieren</w:t>
+            </w:r>
+          </w:p>
+        </w:tc>
+      </w:tr>
+      <w:tr>
+        <w:tc>
+          <w:tcPr>
+            <w:tcW w:w="3020" w:type="dxa"/>
+            <w:shd w:val="clear" w:color="auto" w:fill="F2F2F2" w:themeFill="background1" w:themeFillShade="F2"/>
+          </w:tcPr>
+          <w:p>
+            <w:r>
+              <w:t>Lektion 2</w:t>
+            </w:r>
+          </w:p>
+        </w:tc>
+        <w:tc>
+          <w:tcPr>
+            <w:tcW w:w="3021" w:type="dxa"/>
+            <w:shd w:val="clear" w:color="auto" w:fill="F2F2F2" w:themeFill="background1" w:themeFillShade="F2"/>
+          </w:tcPr>
+          <w:p>
+            <w:r>
+              <w:t>Programmieren</w:t>
+            </w:r>
+          </w:p>
+        </w:tc>
+        <w:tc>
+          <w:tcPr>
+            <w:tcW w:w="3021" w:type="dxa"/>
+            <w:shd w:val="clear" w:color="auto" w:fill="F2F2F2" w:themeFill="background1" w:themeFillShade="F2"/>
+          </w:tcPr>
+          <w:p>
+            <w:r>
+              <w:t>Programmieren</w:t>
+            </w:r>
+          </w:p>
+        </w:tc>
+      </w:tr>
+      <w:tr>
+        <w:tc>
+          <w:tcPr>
+            <w:tcW w:w="3020" w:type="dxa"/>
+            <w:shd w:val="clear" w:color="auto" w:fill="F2F2F2" w:themeFill="background1" w:themeFillShade="F2"/>
+          </w:tcPr>
+          <w:p>
+            <w:r>
+              <w:t>Lektion 3</w:t>
+            </w:r>
+          </w:p>
+        </w:tc>
+        <w:tc>
+          <w:tcPr>
+            <w:tcW w:w="3021" w:type="dxa"/>
+            <w:shd w:val="clear" w:color="auto" w:fill="F2F2F2" w:themeFill="background1" w:themeFillShade="F2"/>
+          </w:tcPr>
+          <w:p>
+            <w:r>
+              <w:t>Programmieren</w:t>
+            </w:r>
+          </w:p>
+        </w:tc>
+        <w:tc>
+          <w:tcPr>
+            <w:tcW w:w="3021" w:type="dxa"/>
+            <w:shd w:val="clear" w:color="auto" w:fill="F2F2F2" w:themeFill="background1" w:themeFillShade="F2"/>
+          </w:tcPr>
+          <w:p>
+            <w:r>
+              <w:t>Programmieren</w:t>
+            </w:r>
+          </w:p>
+        </w:tc>
+      </w:tr>
+      <w:tr>
+        <w:tc>
+          <w:tcPr>
+            <w:tcW w:w="3020" w:type="dxa"/>
+            <w:shd w:val="clear" w:color="auto" w:fill="F2F2F2" w:themeFill="background1" w:themeFillShade="F2"/>
+          </w:tcPr>
+          <w:p>
+            <w:r>
+              <w:t>Lektion 4</w:t>
+            </w:r>
+          </w:p>
+        </w:tc>
+        <w:tc>
+          <w:tcPr>
+            <w:tcW w:w="3021" w:type="dxa"/>
+            <w:shd w:val="clear" w:color="auto" w:fill="F2F2F2" w:themeFill="background1" w:themeFillShade="F2"/>
+          </w:tcPr>
+          <w:p>
+            <w:r>
+              <w:t>Programmieren</w:t>
+            </w:r>
+          </w:p>
+        </w:tc>
+        <w:tc>
+          <w:tcPr>
+            <w:tcW w:w="3021" w:type="dxa"/>
+            <w:shd w:val="clear" w:color="auto" w:fill="F2F2F2" w:themeFill="background1" w:themeFillShade="F2"/>
+          </w:tcPr>
+          <w:p>
+            <w:r>
+              <w:t>Programmieren</w:t>
+            </w:r>
+          </w:p>
+        </w:tc>
+      </w:tr>
+      <w:tr>
+        <w:tc>
+          <w:tcPr>
+            <w:tcW w:w="3020" w:type="dxa"/>
+            <w:shd w:val="clear" w:color="auto" w:fill="F2F2F2" w:themeFill="background1" w:themeFillShade="F2"/>
+          </w:tcPr>
+          <w:p>
+            <w:r>
+              <w:t>Lektion 5</w:t>
+            </w:r>
+          </w:p>
+        </w:tc>
+        <w:tc>
+          <w:tcPr>
+            <w:tcW w:w="3021" w:type="dxa"/>
+            <w:shd w:val="clear" w:color="auto" w:fill="F2F2F2" w:themeFill="background1" w:themeFillShade="F2"/>
+          </w:tcPr>
+          <w:p>
+            <w:r>
+              <w:t>Dokumentation</w:t>
+            </w:r>
+          </w:p>
+        </w:tc>
+        <w:tc>
+          <w:tcPr>
+            <w:tcW w:w="3021" w:type="dxa"/>
+            <w:shd w:val="clear" w:color="auto" w:fill="F2F2F2" w:themeFill="background1" w:themeFillShade="F2"/>
+          </w:tcPr>
+          <w:p>
+            <w:r>
+              <w:t>Programmieren</w:t>
+            </w:r>
+          </w:p>
+        </w:tc>
+      </w:tr>
+    </w:tbl>
+    <w:p>
+      <w:pPr>
+        <w:rPr>
+          <w:b/>
+          <w:bCs/>
+          <w:sz w:val="28"/>
+          <w:szCs w:val="28"/>
+        </w:rPr>
+      </w:pPr>
+    </w:p>
+    <w:p>
+      <w:pPr>
+        <w:rPr>
+          <w:b/>
+          <w:bCs/>
+          <w:sz w:val="28"/>
+          <w:szCs w:val="28"/>
+        </w:rPr>
+      </w:pPr>
+      <w:r>
+        <w:rPr>
+          <w:b/>
+          <w:bCs/>
+          <w:sz w:val="28"/>
+          <w:szCs w:val="28"/>
+        </w:rPr>
+        <w:t>Projektplanung Tag 6</w:t>
       </w:r>
     </w:p>
     <w:tbl>
@@ -1412,7 +2359,7 @@
   <w:style w:type="paragraph" w:default="1" w:styleId="Standard">
     <w:name w:val="Normal"/>
     <w:qFormat/>
-    <w:rsid w:val="006D6EBD"/>
+    <w:rsid w:val="00D52938"/>
   </w:style>
   <w:style w:type="character" w:default="1" w:styleId="Absatz-Standardschriftart">
     <w:name w:val="Default Paragraph Font"/>

</xml_diff>